<commit_message>
preliminary for deleting Nodes
</commit_message>
<xml_diff>
--- a/ds ADT reqs.docx
+++ b/ds ADT reqs.docx
@@ -63,15 +63,7 @@
                               <w:rPr>
                                 <w:u w:val="single"/>
                               </w:rPr>
-                              <w:t>MIS</w:t>
-                            </w:r>
-                            <w:bookmarkStart w:id="0" w:name="_GoBack"/>
-                            <w:bookmarkEnd w:id="0"/>
-                            <w:r>
-                              <w:rPr>
-                                <w:u w:val="single"/>
-                              </w:rPr>
-                              <w:t>C</w:t>
+                              <w:t>MISC</w:t>
                             </w:r>
                           </w:p>
                           <w:p>
@@ -267,15 +259,7 @@
                         <w:rPr>
                           <w:u w:val="single"/>
                         </w:rPr>
-                        <w:t>MIS</w:t>
-                      </w:r>
-                      <w:bookmarkStart w:id="1" w:name="_GoBack"/>
-                      <w:bookmarkEnd w:id="1"/>
-                      <w:r>
-                        <w:rPr>
-                          <w:u w:val="single"/>
-                        </w:rPr>
-                        <w:t>C</w:t>
+                        <w:t>MISC</w:t>
                       </w:r>
                     </w:p>
                     <w:p>
@@ -1265,6 +1249,20 @@
       <w:r>
         <w:t>) – hw7 q2</w:t>
       </w:r>
+    </w:p>
+    <w:p>
+      <w:pPr>
+        <w:pStyle w:val="ListParagraph"/>
+        <w:numPr>
+          <w:ilvl w:val="0"/>
+          <w:numId w:val="1"/>
+        </w:numPr>
+      </w:pPr>
+      <w:r>
+        <w:t>deleteNode</w:t>
+      </w:r>
+      <w:bookmarkStart w:id="0" w:name="_GoBack"/>
+      <w:bookmarkEnd w:id="0"/>
     </w:p>
     <w:p>
       <w:pPr>

</xml_diff>